<commit_message>
improve test and fix template for list indexing
</commit_message>
<xml_diff>
--- a/test/templates/SimpleWill2.docx
+++ b/test/templates/SimpleWill2.docx
@@ -2529,6 +2529,33 @@
         <w:t>Witness</w:t>
       </w:r>
       <w:r>
+        <w:t xml:space="preserve"> </w:t>
+      </w:r>
+      <w:sdt>
+        <w:sdtPr>
+          <w:id w:val="-439142962"/>
+          <w:placeholder>
+            <w:docPart w:val="DefaultPlaceholder_-1854013440"/>
+          </w:placeholder>
+        </w:sdtPr>
+        <w:sdtContent>
+          <w:r>
+            <w:t>[</w:t>
+          </w:r>
+          <w:r>
+            <w:rPr>
+              <w:noProof/>
+              <w:color w:val="2157AD"/>
+              <w:shd w:val="clear" w:color="auto" w:fill="C9E1F3"/>
+            </w:rPr>
+            <w:t>_index</w:t>
+          </w:r>
+          <w:r>
+            <w:t>]</w:t>
+          </w:r>
+        </w:sdtContent>
+      </w:sdt>
+      <w:r>
         <w:tab/>
       </w:r>
       <w:r>
@@ -2988,7 +3015,15 @@
         <w:rPr>
           <w:rFonts w:eastAsia="Calibri"/>
         </w:rPr>
-        <w:t>, and that the testator executed it as the testator’s free and voluntary act for the purposes therein expressed; and each of the witnesses stated to me, in the presence of the testator, that they signed the will as witnesses and that to the best of their knowledge the testator was eighteen (18) years of age or over, of sound mind and under no constraint or undue influence.</w:t>
+        <w:t>, and that the testator executed it as the testator’s free and voluntary act for the purposes therein expressed; and each of the w</w:t>
+      </w:r>
+      <w:bookmarkStart w:id="0" w:name="_GoBack"/>
+      <w:bookmarkEnd w:id="0"/>
+      <w:r>
+        <w:rPr>
+          <w:rFonts w:eastAsia="Calibri"/>
+        </w:rPr>
+        <w:t>itnesses stated to me, in the presence of the testator, that they signed the will as witnesses and that to the best of their knowledge the testator was eighteen (18) years of age or over, of sound mind and under no constraint or undue influence.</w:t>
       </w:r>
     </w:p>
     <w:p>
@@ -3105,6 +3140,9 @@
       <w:r>
         <w:t>Witness</w:t>
       </w:r>
+      <w:r>
+        <w:t xml:space="preserve"> 1</w:t>
+      </w:r>
     </w:p>
     <w:p>
       <w:pPr>
@@ -3139,23 +3177,14 @@
               <w:rStyle w:val="kListblockChar"/>
               <w:rFonts w:eastAsia="Calibri"/>
             </w:rPr>
-            <w:t>WitnessNames</w:t>
-          </w:r>
-          <w:bookmarkStart w:id="0" w:name="_GoBack"/>
+            <w:t>WitnessNames|filter:_index</w:t>
+          </w:r>
           <w:r>
             <w:rPr>
               <w:rStyle w:val="kListblockChar"/>
               <w:rFonts w:eastAsia="Calibri"/>
             </w:rPr>
-            <w:t>|</w:t>
-          </w:r>
-          <w:bookmarkEnd w:id="0"/>
-          <w:r>
-            <w:rPr>
-              <w:rStyle w:val="kListblockChar"/>
-              <w:rFonts w:eastAsia="Calibri"/>
-            </w:rPr>
-            <w:t>filter:_index</w:t>
+            <w:t>0</w:t>
           </w:r>
           <w:r>
             <w:rPr>
@@ -3253,6 +3282,33 @@
       <w:r>
         <w:t>Witness</w:t>
       </w:r>
+      <w:r>
+        <w:t xml:space="preserve"> </w:t>
+      </w:r>
+      <w:sdt>
+        <w:sdtPr>
+          <w:id w:val="-1791351577"/>
+          <w:placeholder>
+            <w:docPart w:val="DefaultPlaceholder_-1854013440"/>
+          </w:placeholder>
+        </w:sdtPr>
+        <w:sdtContent>
+          <w:r>
+            <w:t>[</w:t>
+          </w:r>
+          <w:r>
+            <w:rPr>
+              <w:noProof/>
+              <w:color w:val="2157AD"/>
+              <w:shd w:val="clear" w:color="auto" w:fill="C9E1F3"/>
+            </w:rPr>
+            <w:t>_index+1</w:t>
+          </w:r>
+          <w:r>
+            <w:t>]</w:t>
+          </w:r>
+        </w:sdtContent>
+      </w:sdt>
     </w:p>
     <w:p>
       <w:pPr>
@@ -6126,7 +6182,9 @@
     <w:rsid w:val="00694CE9"/>
     <w:rsid w:val="008269E5"/>
     <w:rsid w:val="008F2BBA"/>
+    <w:rsid w:val="00BB385F"/>
     <w:rsid w:val="00C13D01"/>
+    <w:rsid w:val="00CD66F1"/>
     <w:rsid w:val="00DB404E"/>
     <w:rsid w:val="00E621FC"/>
     <w:rsid w:val="00F818A0"/>

</xml_diff>